<commit_message>
Add bye() in the instruction.
</commit_message>
<xml_diff>
--- a/Socraticswirl instruction (FSI2017).docx
+++ b/Socraticswirl instruction (FSI2017).docx
@@ -1145,8 +1145,7 @@
           <w:szCs w:val="28"/>
         </w:rPr>
         <w:lastRenderedPageBreak/>
-        <w:t xml:space="preserve"> -&gt; </w:t>
+        <w:t xml:space="preserve">&gt; </w:t>
       </w:r>
       <w:r>
         <w:rPr>
@@ -1165,7 +1164,7 @@
           <w:sz w:val="28"/>
           <w:szCs w:val="28"/>
         </w:rPr>
-        <w:t>will</w:t>
+        <w:t>resume</w:t>
       </w:r>
       <w:proofErr w:type="gramEnd"/>
       <w:r>
@@ -1175,7 +1174,25 @@
           <w:sz w:val="28"/>
           <w:szCs w:val="28"/>
         </w:rPr>
-        <w:t xml:space="preserve"> resume swirl's lesson at the point where it was interrupted </w:t>
+        <w:t xml:space="preserve"> swirl's lesson at the point where it was interrupted</w:t>
+      </w:r>
+      <w:r>
+        <w:rPr>
+          <w:rFonts w:asciiTheme="majorHAnsi" w:hAnsiTheme="majorHAnsi" w:cs="Times"/>
+          <w:color w:val="9C819F"/>
+          <w:sz w:val="28"/>
+          <w:szCs w:val="28"/>
+        </w:rPr>
+        <w:t xml:space="preserve"> by play()</w:t>
+      </w:r>
+      <w:r>
+        <w:rPr>
+          <w:rFonts w:asciiTheme="majorHAnsi" w:hAnsiTheme="majorHAnsi" w:cs="Times"/>
+          <w:color w:val="9C819F"/>
+          <w:sz w:val="28"/>
+          <w:szCs w:val="28"/>
+        </w:rPr>
+        <w:t xml:space="preserve"> </w:t>
       </w:r>
     </w:p>
     <w:p>
@@ -1290,27 +1307,200 @@
         <w:spacing w:after="240"/>
         <w:rPr>
           <w:rFonts w:asciiTheme="majorHAnsi" w:hAnsiTheme="majorHAnsi" w:cs="Times"/>
-          <w:sz w:val="28"/>
-          <w:szCs w:val="28"/>
-        </w:rPr>
-      </w:pPr>
-      <w:r>
-        <w:rPr>
-          <w:rFonts w:asciiTheme="majorHAnsi" w:hAnsiTheme="majorHAnsi" w:cs="Times"/>
-          <w:sz w:val="28"/>
-          <w:szCs w:val="28"/>
-        </w:rPr>
-        <w:t>There’s an easy way in Swirl to skip exercises you’ve already completed and resume work exactly where you left off. This trick is especially handy if you want to focus on one problem in particular. Here’s how</w:t>
-      </w:r>
+          <w:color w:val="464646"/>
+          <w:sz w:val="28"/>
+          <w:szCs w:val="28"/>
+        </w:rPr>
+      </w:pPr>
+    </w:p>
+    <w:p>
+      <w:pPr>
+        <w:widowControl w:val="0"/>
+        <w:autoSpaceDE w:val="0"/>
+        <w:autoSpaceDN w:val="0"/>
+        <w:adjustRightInd w:val="0"/>
+        <w:spacing w:after="240"/>
+        <w:rPr>
+          <w:rFonts w:asciiTheme="majorHAnsi" w:hAnsiTheme="majorHAnsi" w:cs="Times"/>
+          <w:color w:val="9C819F"/>
+          <w:sz w:val="28"/>
+          <w:szCs w:val="28"/>
+        </w:rPr>
+      </w:pPr>
+      <w:r>
+        <w:rPr>
+          <w:rFonts w:asciiTheme="majorHAnsi" w:hAnsiTheme="majorHAnsi" w:cs="Times"/>
+          <w:color w:val="464646"/>
+          <w:sz w:val="28"/>
+          <w:szCs w:val="28"/>
+        </w:rPr>
+        <w:t xml:space="preserve">&gt; </w:t>
+      </w:r>
+      <w:r>
+        <w:rPr>
+          <w:rFonts w:asciiTheme="majorHAnsi" w:hAnsiTheme="majorHAnsi" w:cs="Times"/>
+          <w:color w:val="9C819F"/>
+          <w:sz w:val="28"/>
+          <w:szCs w:val="28"/>
+        </w:rPr>
+        <w:t xml:space="preserve">## </w:t>
+      </w:r>
+      <w:proofErr w:type="gramStart"/>
+      <w:r>
+        <w:rPr>
+          <w:rFonts w:asciiTheme="majorHAnsi" w:hAnsiTheme="majorHAnsi" w:cs="Times"/>
+          <w:color w:val="9C819F"/>
+          <w:sz w:val="28"/>
+          <w:szCs w:val="28"/>
+        </w:rPr>
+        <w:t>leave</w:t>
+      </w:r>
+      <w:proofErr w:type="gramEnd"/>
+      <w:r>
+        <w:rPr>
+          <w:rFonts w:asciiTheme="majorHAnsi" w:hAnsiTheme="majorHAnsi" w:cs="Times"/>
+          <w:color w:val="9C819F"/>
+          <w:sz w:val="28"/>
+          <w:szCs w:val="28"/>
+        </w:rPr>
+        <w:t xml:space="preserve"> </w:t>
+      </w:r>
+      <w:r>
+        <w:rPr>
+          <w:rFonts w:asciiTheme="majorHAnsi" w:hAnsiTheme="majorHAnsi" w:cs="Times"/>
+          <w:color w:val="9C819F"/>
+          <w:sz w:val="28"/>
+          <w:szCs w:val="28"/>
+        </w:rPr>
+        <w:t xml:space="preserve">the current </w:t>
+      </w:r>
+      <w:proofErr w:type="spellStart"/>
+      <w:r>
+        <w:rPr>
+          <w:rFonts w:asciiTheme="majorHAnsi" w:hAnsiTheme="majorHAnsi" w:cs="Times"/>
+          <w:color w:val="9C819F"/>
+          <w:sz w:val="28"/>
+          <w:szCs w:val="28"/>
+        </w:rPr>
+        <w:t>socraticswirl</w:t>
+      </w:r>
+      <w:proofErr w:type="spellEnd"/>
+      <w:r>
+        <w:rPr>
+          <w:rFonts w:asciiTheme="majorHAnsi" w:hAnsiTheme="majorHAnsi" w:cs="Times"/>
+          <w:color w:val="9C819F"/>
+          <w:sz w:val="28"/>
+          <w:szCs w:val="28"/>
+        </w:rPr>
+        <w:t xml:space="preserve"> session entirely </w:t>
+      </w:r>
+    </w:p>
+    <w:p>
+      <w:pPr>
+        <w:widowControl w:val="0"/>
+        <w:autoSpaceDE w:val="0"/>
+        <w:autoSpaceDN w:val="0"/>
+        <w:adjustRightInd w:val="0"/>
+        <w:spacing w:after="240"/>
+        <w:rPr>
+          <w:rFonts w:asciiTheme="majorHAnsi" w:hAnsiTheme="majorHAnsi" w:cs="Times"/>
+          <w:sz w:val="28"/>
+          <w:szCs w:val="28"/>
+        </w:rPr>
+      </w:pPr>
+      <w:r>
+        <w:rPr>
+          <w:rFonts w:asciiTheme="majorHAnsi" w:hAnsiTheme="majorHAnsi" w:cs="Times"/>
+          <w:color w:val="464646"/>
+          <w:sz w:val="28"/>
+          <w:szCs w:val="28"/>
+        </w:rPr>
+        <w:t xml:space="preserve">&gt; </w:t>
+      </w:r>
+      <w:proofErr w:type="gramStart"/>
+      <w:r>
+        <w:rPr>
+          <w:rFonts w:asciiTheme="majorHAnsi" w:hAnsiTheme="majorHAnsi" w:cs="Times"/>
+          <w:color w:val="AC4452"/>
+          <w:sz w:val="28"/>
+          <w:szCs w:val="28"/>
+        </w:rPr>
+        <w:t>bye</w:t>
+      </w:r>
+      <w:proofErr w:type="gramEnd"/>
+      <w:r>
+        <w:rPr>
+          <w:rFonts w:asciiTheme="majorHAnsi" w:hAnsiTheme="majorHAnsi" w:cs="Times"/>
+          <w:color w:val="464646"/>
+          <w:sz w:val="28"/>
+          <w:szCs w:val="28"/>
+        </w:rPr>
+        <w:t xml:space="preserve"> </w:t>
+      </w:r>
+      <w:r>
+        <w:rPr>
+          <w:rFonts w:asciiTheme="majorHAnsi" w:hAnsiTheme="majorHAnsi" w:cs="Times"/>
+          <w:color w:val="464646"/>
+          <w:sz w:val="28"/>
+          <w:szCs w:val="28"/>
+        </w:rPr>
+        <w:t>()</w:t>
+      </w:r>
+    </w:p>
+    <w:p>
+      <w:pPr>
+        <w:widowControl w:val="0"/>
+        <w:autoSpaceDE w:val="0"/>
+        <w:autoSpaceDN w:val="0"/>
+        <w:adjustRightInd w:val="0"/>
+        <w:spacing w:after="240"/>
+        <w:rPr>
+          <w:rFonts w:asciiTheme="majorHAnsi" w:hAnsiTheme="majorHAnsi" w:cs="Times"/>
+          <w:sz w:val="28"/>
+          <w:szCs w:val="28"/>
+        </w:rPr>
+      </w:pPr>
       <w:bookmarkStart w:id="0" w:name="_GoBack"/>
       <w:bookmarkEnd w:id="0"/>
-      <w:r>
-        <w:rPr>
-          <w:rFonts w:asciiTheme="majorHAnsi" w:hAnsiTheme="majorHAnsi" w:cs="Times"/>
-          <w:sz w:val="28"/>
-          <w:szCs w:val="28"/>
-        </w:rPr>
-        <w:t xml:space="preserve"> to do this. </w:t>
+    </w:p>
+    <w:p>
+      <w:pPr>
+        <w:widowControl w:val="0"/>
+        <w:autoSpaceDE w:val="0"/>
+        <w:autoSpaceDN w:val="0"/>
+        <w:adjustRightInd w:val="0"/>
+        <w:spacing w:after="240"/>
+        <w:rPr>
+          <w:rFonts w:asciiTheme="majorHAnsi" w:hAnsiTheme="majorHAnsi" w:cs="Times"/>
+          <w:sz w:val="28"/>
+          <w:szCs w:val="28"/>
+        </w:rPr>
+      </w:pPr>
+      <w:r>
+        <w:rPr>
+          <w:rFonts w:asciiTheme="majorHAnsi" w:hAnsiTheme="majorHAnsi" w:cs="Times"/>
+          <w:sz w:val="28"/>
+          <w:szCs w:val="28"/>
+        </w:rPr>
+        <w:t xml:space="preserve">There’s an easy way in Swirl to skip exercises you’ve already completed and </w:t>
+      </w:r>
+      <w:proofErr w:type="gramStart"/>
+      <w:r>
+        <w:rPr>
+          <w:rFonts w:asciiTheme="majorHAnsi" w:hAnsiTheme="majorHAnsi" w:cs="Times"/>
+          <w:sz w:val="28"/>
+          <w:szCs w:val="28"/>
+        </w:rPr>
+        <w:t>resume</w:t>
+      </w:r>
+      <w:proofErr w:type="gramEnd"/>
+      <w:r>
+        <w:rPr>
+          <w:rFonts w:asciiTheme="majorHAnsi" w:hAnsiTheme="majorHAnsi" w:cs="Times"/>
+          <w:sz w:val="28"/>
+          <w:szCs w:val="28"/>
+        </w:rPr>
+        <w:t xml:space="preserve"> work exactly where you left off. This trick is especially handy if you want to focus on one problem in particular. Here’s how to do this. </w:t>
       </w:r>
       <w:r>
         <w:rPr>

</xml_diff>